<commit_message>
Update exp 2 (verilog)
</commit_message>
<xml_diff>
--- a/11-verilog/exp2/CMPE 240 Experiment 2 Preliminary Work.docx
+++ b/11-verilog/exp2/CMPE 240 Experiment 2 Preliminary Work.docx
@@ -9,8 +9,6 @@
       <w:r>
         <w:t>CMPE 240 Experiment 2 Preliminary Work</w:t>
       </w:r>
-      <w:bookmarkStart w:id="0" w:name="_GoBack"/>
-      <w:bookmarkEnd w:id="0"/>
     </w:p>
     <w:p>
       <w:pPr>
@@ -29,8 +27,8 @@
       </w:r>
     </w:p>
     <w:p>
-      <w:bookmarkStart w:id="1" w:name="docs-internal-guid-dd5efc94-513a-0774-19"/>
-      <w:bookmarkEnd w:id="1"/>
+      <w:bookmarkStart w:id="0" w:name="docs-internal-guid-dd5efc94-513a-0774-19"/>
+      <w:bookmarkEnd w:id="0"/>
     </w:p>
     <w:tbl>
       <w:tblPr>
@@ -6709,8 +6707,13 @@
         <w:t>2.</w:t>
       </w:r>
       <w:r>
-        <w:t xml:space="preserve"> Decoder (2x4)</w:t>
+        <w:t xml:space="preserve"> </w:t>
       </w:r>
+      <w:r>
+        <w:t>2 AND gates</w:t>
+      </w:r>
+      <w:bookmarkStart w:id="1" w:name="_GoBack"/>
+      <w:bookmarkEnd w:id="1"/>
     </w:p>
     <w:p>
       <w:pPr>
@@ -6723,23 +6726,16 @@
         <w:t xml:space="preserve"> </w:t>
       </w:r>
       <w:r>
-        <w:t>2 not gates</w:t>
+        <w:t>3</w:t>
       </w:r>
-    </w:p>
-    <w:p>
-      <w:pPr>
-        <w:pStyle w:val="Textbody"/>
-      </w:pPr>
       <w:r>
-        <w:t xml:space="preserve">(p.s. we had to use a splitter since otherwise </w:t>
+        <w:t xml:space="preserve"> </w:t>
       </w:r>
-      <w:proofErr w:type="spellStart"/>
       <w:r>
-        <w:t>Logisim</w:t>
+        <w:t>NOT</w:t>
       </w:r>
-      <w:proofErr w:type="spellEnd"/>
       <w:r>
-        <w:t xml:space="preserve"> won’t allow us to use the bits of a 2-bit input separately, it’s actually not a part of the design)</w:t>
+        <w:t xml:space="preserve"> gates</w:t>
       </w:r>
     </w:p>
     <w:p>
@@ -6777,10 +6773,10 @@
           <w:lang w:val="en-GB" w:eastAsia="en-GB"/>
         </w:rPr>
         <w:drawing>
-          <wp:inline distT="0" distB="0" distL="0" distR="0" wp14:anchorId="1ED0F240" wp14:editId="52C6F990">
-            <wp:extent cx="5270500" cy="2260600"/>
+          <wp:inline distT="0" distB="0" distL="0" distR="0" wp14:anchorId="77AA5114" wp14:editId="0655CC0A">
+            <wp:extent cx="5270500" cy="1854200"/>
             <wp:effectExtent l="0" t="0" r="0" b="0"/>
-            <wp:docPr id="1" name="Picture 1" descr="exp2-sketch.png"/>
+            <wp:docPr id="2" name="Picture 2" descr="circuit-diagram.png"/>
             <wp:cNvGraphicFramePr>
               <a:graphicFrameLocks xmlns:a="http://schemas.openxmlformats.org/drawingml/2006/main" noChangeAspect="1"/>
             </wp:cNvGraphicFramePr>
@@ -6788,7 +6784,7 @@
               <a:graphicData uri="http://schemas.openxmlformats.org/drawingml/2006/picture">
                 <pic:pic xmlns:pic="http://schemas.openxmlformats.org/drawingml/2006/picture">
                   <pic:nvPicPr>
-                    <pic:cNvPr id="0" name="Picture 3" descr="exp2-sketch.png"/>
+                    <pic:cNvPr id="0" name="Picture 1" descr="circuit-diagram.png"/>
                     <pic:cNvPicPr>
                       <a:picLocks noChangeAspect="1" noChangeArrowheads="1"/>
                     </pic:cNvPicPr>
@@ -6809,7 +6805,7 @@
                   <pic:spPr bwMode="auto">
                     <a:xfrm>
                       <a:off x="0" y="0"/>
-                      <a:ext cx="5270500" cy="2260600"/>
+                      <a:ext cx="5270500" cy="1854200"/>
                     </a:xfrm>
                     <a:prstGeom prst="rect">
                       <a:avLst/>
@@ -6930,56 +6926,12 @@
       </w:rPr>
       <w:t xml:space="preserve">Student Names: </w:t>
     </w:r>
-    <w:proofErr w:type="spellStart"/>
     <w:r>
       <w:rPr>
         <w:b/>
       </w:rPr>
-      <w:t>Elif</w:t>
+      <w:t>Elif Güler, Samed Düzçay</w:t>
     </w:r>
-    <w:proofErr w:type="spellEnd"/>
-    <w:r>
-      <w:rPr>
-        <w:b/>
-      </w:rPr>
-      <w:t xml:space="preserve"> </w:t>
-    </w:r>
-    <w:proofErr w:type="spellStart"/>
-    <w:r>
-      <w:rPr>
-        <w:b/>
-      </w:rPr>
-      <w:t>Güler</w:t>
-    </w:r>
-    <w:proofErr w:type="spellEnd"/>
-    <w:r>
-      <w:rPr>
-        <w:b/>
-      </w:rPr>
-      <w:t xml:space="preserve">, </w:t>
-    </w:r>
-    <w:proofErr w:type="spellStart"/>
-    <w:r>
-      <w:rPr>
-        <w:b/>
-      </w:rPr>
-      <w:t>Samed</w:t>
-    </w:r>
-    <w:proofErr w:type="spellEnd"/>
-    <w:r>
-      <w:rPr>
-        <w:b/>
-      </w:rPr>
-      <w:t xml:space="preserve"> </w:t>
-    </w:r>
-    <w:proofErr w:type="spellStart"/>
-    <w:r>
-      <w:rPr>
-        <w:b/>
-      </w:rPr>
-      <w:t>Düzçay</w:t>
-    </w:r>
-    <w:proofErr w:type="spellEnd"/>
   </w:p>
   <w:p>
     <w:r>

</xml_diff>